<commit_message>
Added IRTM word cloud logic
</commit_message>
<xml_diff>
--- a/IRTM_assignment/IRTM Project.docx
+++ b/IRTM_assignment/IRTM Project.docx
@@ -13,80 +13,129 @@
       </w:r>
     </w:p>
     <w:p>
+      <w:pPr>
+        <w:rPr>
+          <w:lang w:val="it-IT"/>
+        </w:rPr>
+      </w:pPr>
       <w:r>
+        <w:rPr>
+          <w:lang w:val="it-IT"/>
+        </w:rPr>
         <w:t xml:space="preserve">Lovecraft </w:t>
       </w:r>
     </w:p>
+    <w:p>
+      <w:pPr>
+        <w:rPr>
+          <w:lang w:val="it-IT"/>
+        </w:rPr>
+      </w:pPr>
+    </w:p>
     <w:p/>
-    <w:p/>
-    <w:p>
+    <w:p>
+      <w:pPr>
+        <w:rPr>
+          <w:lang w:val="it-IT"/>
+        </w:rPr>
+      </w:pPr>
       <w:r>
+        <w:rPr>
+          <w:lang w:val="it-IT"/>
+        </w:rPr>
         <w:t>Opera complete e date</w:t>
       </w:r>
     </w:p>
     <w:p>
+      <w:pPr>
+        <w:rPr>
+          <w:lang w:val="it-IT"/>
+        </w:rPr>
+      </w:pPr>
       <w:hyperlink r:id="rId4" w:history="1">
         <w:r>
           <w:rPr>
             <w:rStyle w:val="Collegamentoipertestuale"/>
+            <w:lang w:val="it-IT"/>
           </w:rPr>
           <w:t>https://en.wikipedia.org/wiki/H._P._Lovecraft_bibliography</w:t>
         </w:r>
       </w:hyperlink>
     </w:p>
     <w:p>
-      <w:proofErr w:type="spellStart"/>
+      <w:pPr>
+        <w:rPr>
+          <w:lang w:val="it-IT"/>
+        </w:rPr>
+      </w:pPr>
       <w:r>
-        <w:t>ottenimento</w:t>
+        <w:rPr>
+          <w:lang w:val="it-IT"/>
+        </w:rPr>
+        <w:t>ottenimento testi grazie a</w:t>
       </w:r>
-      <w:proofErr w:type="spellEnd"/>
-      <w:r>
-        <w:t xml:space="preserve"> </w:t>
-      </w:r>
-      <w:proofErr w:type="spellStart"/>
-      <w:r>
-        <w:t>testi</w:t>
-      </w:r>
-      <w:proofErr w:type="spellEnd"/>
-      <w:r>
-        <w:t xml:space="preserve"> </w:t>
-      </w:r>
-      <w:proofErr w:type="spellStart"/>
-      <w:r>
-        <w:t>grazie</w:t>
-      </w:r>
-      <w:proofErr w:type="spellEnd"/>
-      <w:r>
-        <w:t xml:space="preserve"> a</w:t>
-      </w:r>
-    </w:p>
-    <w:p>
+    </w:p>
+    <w:p>
+      <w:pPr>
+        <w:rPr>
+          <w:lang w:val="it-IT"/>
+        </w:rPr>
+      </w:pPr>
       <w:hyperlink r:id="rId5" w:history="1">
         <w:r>
           <w:rPr>
             <w:rStyle w:val="Collegamentoipertestuale"/>
+            <w:lang w:val="it-IT"/>
           </w:rPr>
           <w:t>https://github.com/ankushshah89/python-docx2txt</w:t>
         </w:r>
       </w:hyperlink>
     </w:p>
     <w:p>
+      <w:pPr>
+        <w:rPr>
+          <w:lang w:val="it-IT"/>
+        </w:rPr>
+      </w:pPr>
       <w:r>
-        <w:t xml:space="preserve">da </w:t>
+        <w:rPr>
+          <w:lang w:val="it-IT"/>
+        </w:rPr>
+        <w:t>da sito</w:t>
       </w:r>
-      <w:proofErr w:type="spellStart"/>
-      <w:r>
-        <w:t>sito</w:t>
-      </w:r>
-      <w:proofErr w:type="spellEnd"/>
-    </w:p>
-    <w:p>
+    </w:p>
+    <w:p>
+      <w:pPr>
+        <w:rPr>
+          <w:rStyle w:val="Collegamentoipertestuale"/>
+          <w:lang w:val="it-IT"/>
+        </w:rPr>
+      </w:pPr>
       <w:hyperlink r:id="rId6" w:history="1">
         <w:r>
           <w:rPr>
             <w:rStyle w:val="Collegamentoipertestuale"/>
+            <w:lang w:val="it-IT"/>
           </w:rPr>
           <w:t>http://www.hplovecraft.com/writings/texts/</w:t>
+        </w:r>
+      </w:hyperlink>
+    </w:p>
+    <w:p>
+      <w:r>
+        <w:t>word clo</w:t>
+      </w:r>
+      <w:r>
+        <w:t>ud</w:t>
+      </w:r>
+    </w:p>
+    <w:p>
+      <w:hyperlink r:id="rId7" w:history="1">
+        <w:r>
+          <w:rPr>
+            <w:rStyle w:val="Collegamentoipertestuale"/>
+          </w:rPr>
+          <w:t>https://www.datacamp.com/community/tutorials/wordcloud-python</w:t>
         </w:r>
       </w:hyperlink>
     </w:p>

</xml_diff>

<commit_message>
Small IRTM bugfixes and updated project description
</commit_message>
<xml_diff>
--- a/IRTM_assignment/IRTM Project.docx
+++ b/IRTM_assignment/IRTM Project.docx
@@ -3,34 +3,579 @@
 <w:document xmlns:wpc="http://schemas.microsoft.com/office/word/2010/wordprocessingCanvas" xmlns:cx="http://schemas.microsoft.com/office/drawing/2014/chartex" xmlns:cx1="http://schemas.microsoft.com/office/drawing/2015/9/8/chartex" xmlns:cx2="http://schemas.microsoft.com/office/drawing/2015/10/21/chartex" xmlns:cx3="http://schemas.microsoft.com/office/drawing/2016/5/9/chartex" xmlns:cx4="http://schemas.microsoft.com/office/drawing/2016/5/10/chartex" xmlns:cx5="http://schemas.microsoft.com/office/drawing/2016/5/11/chartex" xmlns:cx6="http://schemas.microsoft.com/office/drawing/2016/5/12/chartex" xmlns:cx7="http://schemas.microsoft.com/office/drawing/2016/5/13/chartex" xmlns:cx8="http://schemas.microsoft.com/office/drawing/2016/5/14/chartex" xmlns:mc="http://schemas.openxmlformats.org/markup-compatibility/2006" xmlns:aink="http://schemas.microsoft.com/office/drawing/2016/ink" xmlns:am3d="http://schemas.microsoft.com/office/drawing/2017/model3d" xmlns:o="urn:schemas-microsoft-com:office:office" xmlns:r="http://schemas.openxmlformats.org/officeDocument/2006/relationships" xmlns:m="http://schemas.openxmlformats.org/officeDocument/2006/math" xmlns:v="urn:schemas-microsoft-com:vml" xmlns:wp14="http://schemas.microsoft.com/office/word/2010/wordprocessingDrawing" xmlns:wp="http://schemas.openxmlformats.org/drawingml/2006/wordprocessingDrawing" xmlns:w10="urn:schemas-microsoft-com:office:word" xmlns:w="http://schemas.openxmlformats.org/wordprocessingml/2006/main" xmlns:w14="http://schemas.microsoft.com/office/word/2010/wordml" xmlns:w15="http://schemas.microsoft.com/office/word/2012/wordml" xmlns:w16cex="http://schemas.microsoft.com/office/word/2018/wordml/cex" xmlns:w16cid="http://schemas.microsoft.com/office/word/2016/wordml/cid" xmlns:w16="http://schemas.microsoft.com/office/word/2018/wordml" xmlns:w16se="http://schemas.microsoft.com/office/word/2015/wordml/symex" xmlns:wpg="http://schemas.microsoft.com/office/word/2010/wordprocessingGroup" xmlns:wpi="http://schemas.microsoft.com/office/word/2010/wordprocessingInk" xmlns:wne="http://schemas.microsoft.com/office/word/2006/wordml" xmlns:wps="http://schemas.microsoft.com/office/word/2010/wordprocessingShape" mc:Ignorable="w14 w15 w16se w16cid w16 w16cex wp14">
   <w:body>
     <w:p>
-      <w:r>
-        <w:t xml:space="preserve">Glauco Lorenzut </w:t>
-      </w:r>
-    </w:p>
-    <w:p>
-      <w:r>
-        <w:t>Information Retrieval and Text Mining Project</w:t>
-      </w:r>
-    </w:p>
-    <w:p>
-      <w:pPr>
-        <w:rPr>
-          <w:lang w:val="it-IT"/>
-        </w:rPr>
-      </w:pPr>
-      <w:r>
-        <w:rPr>
-          <w:lang w:val="it-IT"/>
-        </w:rPr>
-        <w:t xml:space="preserve">Lovecraft </w:t>
-      </w:r>
-    </w:p>
-    <w:p>
-      <w:pPr>
-        <w:rPr>
-          <w:lang w:val="it-IT"/>
-        </w:rPr>
-      </w:pPr>
+      <w:pPr>
+        <w:pStyle w:val="Titolo1"/>
+        <w:spacing w:line="360" w:lineRule="auto"/>
+        <w:jc w:val="center"/>
+        <w:rPr>
+          <w:rStyle w:val="Riferimentointenso"/>
+          <w:rFonts w:asciiTheme="minorHAnsi" w:hAnsiTheme="minorHAnsi" w:cstheme="minorHAnsi"/>
+          <w:sz w:val="40"/>
+          <w:szCs w:val="40"/>
+        </w:rPr>
+      </w:pPr>
+      <w:r>
+        <w:rPr>
+          <w:rStyle w:val="Riferimentointenso"/>
+          <w:rFonts w:asciiTheme="minorHAnsi" w:hAnsiTheme="minorHAnsi" w:cstheme="minorHAnsi"/>
+          <w:sz w:val="40"/>
+          <w:szCs w:val="40"/>
+        </w:rPr>
+        <w:t>Information Retrieval &amp; Text Mining</w:t>
+      </w:r>
+    </w:p>
+    <w:p>
+      <w:pPr>
+        <w:pStyle w:val="Titolo1"/>
+        <w:spacing w:line="360" w:lineRule="auto"/>
+        <w:jc w:val="center"/>
+        <w:rPr>
+          <w:rFonts w:asciiTheme="minorHAnsi" w:hAnsiTheme="minorHAnsi" w:cstheme="minorHAnsi"/>
+          <w:b/>
+          <w:bCs/>
+          <w:smallCaps/>
+          <w:color w:val="4472C4" w:themeColor="accent1"/>
+          <w:spacing w:val="5"/>
+        </w:rPr>
+      </w:pPr>
+      <w:r>
+        <w:rPr>
+          <w:rStyle w:val="Riferimentointenso"/>
+          <w:rFonts w:asciiTheme="minorHAnsi" w:hAnsiTheme="minorHAnsi" w:cstheme="minorHAnsi"/>
+          <w:sz w:val="40"/>
+          <w:szCs w:val="40"/>
+        </w:rPr>
+        <w:t>Project</w:t>
+      </w:r>
+      <w:r>
+        <w:rPr>
+          <w:rStyle w:val="Riferimentointenso"/>
+          <w:rFonts w:asciiTheme="minorHAnsi" w:hAnsiTheme="minorHAnsi" w:cstheme="minorHAnsi"/>
+        </w:rPr>
+        <w:t xml:space="preserve"> </w:t>
+      </w:r>
+      <w:r>
+        <w:rPr>
+          <w:rStyle w:val="Riferimentointenso"/>
+          <w:rFonts w:asciiTheme="minorHAnsi" w:hAnsiTheme="minorHAnsi" w:cstheme="minorHAnsi"/>
+          <w:sz w:val="40"/>
+          <w:szCs w:val="40"/>
+        </w:rPr>
+        <w:t>Update</w:t>
+      </w:r>
+    </w:p>
+    <w:p>
+      <w:pPr>
+        <w:spacing w:line="360" w:lineRule="auto"/>
+        <w:jc w:val="both"/>
+        <w:rPr>
+          <w:rFonts w:cstheme="minorHAnsi"/>
+          <w:sz w:val="24"/>
+          <w:szCs w:val="24"/>
+        </w:rPr>
+      </w:pPr>
+      <w:r>
+        <w:rPr>
+          <w:rFonts w:cstheme="minorHAnsi"/>
+          <w:b/>
+          <w:bCs/>
+          <w:sz w:val="24"/>
+          <w:szCs w:val="24"/>
+        </w:rPr>
+        <w:t>Student:</w:t>
+      </w:r>
+      <w:r>
+        <w:rPr>
+          <w:rFonts w:cstheme="minorHAnsi"/>
+          <w:sz w:val="24"/>
+          <w:szCs w:val="24"/>
+        </w:rPr>
+        <w:t xml:space="preserve"> Glauco Lorenzut</w:t>
+      </w:r>
+    </w:p>
+    <w:p>
+      <w:pPr>
+        <w:pStyle w:val="Titolo1"/>
+        <w:spacing w:line="360" w:lineRule="auto"/>
+        <w:jc w:val="both"/>
+        <w:rPr>
+          <w:rStyle w:val="Riferimentointenso"/>
+          <w:rFonts w:asciiTheme="minorHAnsi" w:hAnsiTheme="minorHAnsi" w:cstheme="minorHAnsi"/>
+        </w:rPr>
+      </w:pPr>
+      <w:r>
+        <w:rPr>
+          <w:rStyle w:val="Riferimentointenso"/>
+          <w:rFonts w:asciiTheme="minorHAnsi" w:hAnsiTheme="minorHAnsi" w:cstheme="minorHAnsi"/>
+        </w:rPr>
+        <w:t>Introduction</w:t>
+      </w:r>
+    </w:p>
+    <w:p>
+      <w:pPr>
+        <w:spacing w:line="360" w:lineRule="auto"/>
+        <w:jc w:val="both"/>
+        <w:rPr>
+          <w:rFonts w:cstheme="minorHAnsi"/>
+          <w:sz w:val="24"/>
+          <w:szCs w:val="24"/>
+        </w:rPr>
+      </w:pPr>
+      <w:r>
+        <w:rPr>
+          <w:rFonts w:cstheme="minorHAnsi"/>
+          <w:sz w:val="24"/>
+          <w:szCs w:val="24"/>
+        </w:rPr>
+        <w:t>I would propose as my individual project an information retrieval of the literature of H.P. Lovecraft.</w:t>
+      </w:r>
+    </w:p>
+    <w:p>
+      <w:pPr>
+        <w:spacing w:line="360" w:lineRule="auto"/>
+        <w:jc w:val="both"/>
+        <w:rPr>
+          <w:rFonts w:cstheme="minorHAnsi"/>
+          <w:sz w:val="24"/>
+          <w:szCs w:val="24"/>
+        </w:rPr>
+      </w:pPr>
+      <w:r>
+        <w:rPr>
+          <w:rFonts w:cstheme="minorHAnsi"/>
+          <w:sz w:val="24"/>
+          <w:szCs w:val="24"/>
+        </w:rPr>
+        <w:t xml:space="preserve">Lovecraft was a very active writer </w:t>
+      </w:r>
+      <w:r>
+        <w:rPr>
+          <w:rFonts w:cstheme="minorHAnsi"/>
+          <w:sz w:val="24"/>
+          <w:szCs w:val="24"/>
+        </w:rPr>
+        <w:t xml:space="preserve">of the early 1900s and father of a new genre called cosmic horror. </w:t>
+      </w:r>
+      <w:r>
+        <w:rPr>
+          <w:rFonts w:cstheme="minorHAnsi"/>
+          <w:sz w:val="24"/>
+          <w:szCs w:val="24"/>
+        </w:rPr>
+        <w:t xml:space="preserve">He wrote a good number of long and short fictions that </w:t>
+      </w:r>
+      <w:r>
+        <w:rPr>
+          <w:rFonts w:cstheme="minorHAnsi"/>
+          <w:sz w:val="24"/>
+          <w:szCs w:val="24"/>
+        </w:rPr>
+        <w:t>profoundly</w:t>
+      </w:r>
+      <w:r>
+        <w:rPr>
+          <w:rFonts w:cstheme="minorHAnsi"/>
+          <w:sz w:val="24"/>
+          <w:szCs w:val="24"/>
+        </w:rPr>
+        <w:t xml:space="preserve"> influenced </w:t>
+      </w:r>
+      <w:r>
+        <w:rPr>
+          <w:rFonts w:cstheme="minorHAnsi"/>
+          <w:sz w:val="24"/>
+          <w:szCs w:val="24"/>
+        </w:rPr>
+        <w:t xml:space="preserve">the </w:t>
+      </w:r>
+      <w:r>
+        <w:rPr>
+          <w:rFonts w:cstheme="minorHAnsi"/>
+          <w:sz w:val="24"/>
+          <w:szCs w:val="24"/>
+        </w:rPr>
+        <w:t>other authors</w:t>
+      </w:r>
+      <w:r>
+        <w:rPr>
+          <w:rFonts w:cstheme="minorHAnsi"/>
+          <w:sz w:val="24"/>
+          <w:szCs w:val="24"/>
+        </w:rPr>
+        <w:t xml:space="preserve"> of his era</w:t>
+      </w:r>
+      <w:r>
+        <w:rPr>
+          <w:rFonts w:cstheme="minorHAnsi"/>
+          <w:sz w:val="24"/>
+          <w:szCs w:val="24"/>
+        </w:rPr>
+        <w:t xml:space="preserve">. </w:t>
+      </w:r>
+      <w:r>
+        <w:rPr>
+          <w:rFonts w:cstheme="minorHAnsi"/>
+          <w:sz w:val="24"/>
+          <w:szCs w:val="24"/>
+        </w:rPr>
+        <w:t xml:space="preserve">This led to the emergence of </w:t>
+      </w:r>
+      <w:r>
+        <w:rPr>
+          <w:rFonts w:cstheme="minorHAnsi"/>
+          <w:sz w:val="24"/>
+          <w:szCs w:val="24"/>
+        </w:rPr>
+        <w:t xml:space="preserve">a pantheon of vicious cosmic </w:t>
+      </w:r>
+      <w:r>
+        <w:rPr>
+          <w:rFonts w:cstheme="minorHAnsi"/>
+          <w:sz w:val="24"/>
+          <w:szCs w:val="24"/>
+        </w:rPr>
+        <w:t xml:space="preserve">gods </w:t>
+      </w:r>
+      <w:r>
+        <w:rPr>
+          <w:rFonts w:cstheme="minorHAnsi"/>
+          <w:sz w:val="24"/>
+          <w:szCs w:val="24"/>
+        </w:rPr>
+        <w:t>that also nowadays influences modern authors. </w:t>
+      </w:r>
+    </w:p>
+    <w:p>
+      <w:pPr>
+        <w:spacing w:line="360" w:lineRule="auto"/>
+        <w:jc w:val="both"/>
+        <w:rPr>
+          <w:rFonts w:cstheme="minorHAnsi"/>
+          <w:sz w:val="24"/>
+          <w:szCs w:val="24"/>
+        </w:rPr>
+      </w:pPr>
+      <w:r>
+        <w:rPr>
+          <w:rFonts w:cstheme="minorHAnsi"/>
+          <w:sz w:val="24"/>
+          <w:szCs w:val="24"/>
+        </w:rPr>
+        <w:t xml:space="preserve">Ever since I approached his works, I have always found it intriguing to discover the links between </w:t>
+      </w:r>
+      <w:r>
+        <w:rPr>
+          <w:rFonts w:cstheme="minorHAnsi"/>
+          <w:sz w:val="24"/>
+          <w:szCs w:val="24"/>
+        </w:rPr>
+        <w:t>the various stories</w:t>
+      </w:r>
+      <w:r>
+        <w:rPr>
+          <w:rFonts w:cstheme="minorHAnsi"/>
+          <w:sz w:val="24"/>
+          <w:szCs w:val="24"/>
+        </w:rPr>
+        <w:t xml:space="preserve">. </w:t>
+      </w:r>
+      <w:r>
+        <w:rPr>
+          <w:rFonts w:cstheme="minorHAnsi"/>
+          <w:sz w:val="24"/>
+          <w:szCs w:val="24"/>
+        </w:rPr>
+        <w:t>So,</w:t>
+      </w:r>
+      <w:r>
+        <w:rPr>
+          <w:rFonts w:cstheme="minorHAnsi"/>
+          <w:sz w:val="24"/>
+          <w:szCs w:val="24"/>
+        </w:rPr>
+        <w:t xml:space="preserve"> my project could regard the information mining of </w:t>
+      </w:r>
+      <w:r>
+        <w:rPr>
+          <w:rFonts w:cstheme="minorHAnsi"/>
+          <w:sz w:val="24"/>
+          <w:szCs w:val="24"/>
+        </w:rPr>
+        <w:t>the</w:t>
+      </w:r>
+      <w:r>
+        <w:rPr>
+          <w:rFonts w:cstheme="minorHAnsi"/>
+          <w:sz w:val="24"/>
+          <w:szCs w:val="24"/>
+        </w:rPr>
+        <w:t xml:space="preserve"> most recurring characters and entities to highlight the links between </w:t>
+      </w:r>
+      <w:r>
+        <w:rPr>
+          <w:rFonts w:cstheme="minorHAnsi"/>
+          <w:sz w:val="24"/>
+          <w:szCs w:val="24"/>
+        </w:rPr>
+        <w:t>Lovecraft</w:t>
+      </w:r>
+      <w:r>
+        <w:rPr>
+          <w:rFonts w:cstheme="minorHAnsi"/>
+          <w:sz w:val="24"/>
+          <w:szCs w:val="24"/>
+        </w:rPr>
+        <w:t xml:space="preserve"> fictions. Another interesting point could be the analysis of topics and recurrent words that could have changed during </w:t>
+      </w:r>
+      <w:r>
+        <w:rPr>
+          <w:rFonts w:cstheme="minorHAnsi"/>
+          <w:sz w:val="24"/>
+          <w:szCs w:val="24"/>
+        </w:rPr>
+        <w:t>his</w:t>
+      </w:r>
+      <w:r>
+        <w:rPr>
+          <w:rFonts w:cstheme="minorHAnsi"/>
+          <w:sz w:val="24"/>
+          <w:szCs w:val="24"/>
+        </w:rPr>
+        <w:t xml:space="preserve"> carrier.</w:t>
+      </w:r>
+    </w:p>
+    <w:p>
+      <w:pPr>
+        <w:spacing w:line="360" w:lineRule="auto"/>
+        <w:jc w:val="both"/>
+        <w:rPr>
+          <w:rFonts w:cstheme="minorHAnsi"/>
+          <w:sz w:val="24"/>
+          <w:szCs w:val="24"/>
+        </w:rPr>
+      </w:pPr>
+    </w:p>
+    <w:p>
+      <w:pPr>
+        <w:pStyle w:val="Titolo2"/>
+        <w:spacing w:line="360" w:lineRule="auto"/>
+        <w:jc w:val="both"/>
+        <w:rPr>
+          <w:rStyle w:val="Riferimentointenso"/>
+          <w:rFonts w:asciiTheme="minorHAnsi" w:hAnsiTheme="minorHAnsi" w:cstheme="minorHAnsi"/>
+          <w:sz w:val="32"/>
+          <w:szCs w:val="32"/>
+        </w:rPr>
+      </w:pPr>
+      <w:r>
+        <w:rPr>
+          <w:rStyle w:val="Riferimentointenso"/>
+          <w:rFonts w:asciiTheme="minorHAnsi" w:hAnsiTheme="minorHAnsi" w:cstheme="minorHAnsi"/>
+          <w:sz w:val="32"/>
+          <w:szCs w:val="32"/>
+        </w:rPr>
+        <w:t>Corpus</w:t>
+      </w:r>
+    </w:p>
+    <w:p>
+      <w:pPr>
+        <w:spacing w:line="360" w:lineRule="auto"/>
+        <w:jc w:val="both"/>
+        <w:rPr>
+          <w:rFonts w:cstheme="minorHAnsi"/>
+          <w:sz w:val="24"/>
+          <w:szCs w:val="24"/>
+        </w:rPr>
+      </w:pPr>
+      <w:r>
+        <w:rPr>
+          <w:rFonts w:cstheme="minorHAnsi"/>
+          <w:sz w:val="24"/>
+          <w:szCs w:val="24"/>
+        </w:rPr>
+        <w:t xml:space="preserve">I download from an official site  </w:t>
+      </w:r>
+    </w:p>
+    <w:p>
+      <w:pPr>
+        <w:spacing w:line="360" w:lineRule="auto"/>
+        <w:jc w:val="both"/>
+        <w:rPr>
+          <w:rFonts w:cstheme="minorHAnsi"/>
+          <w:sz w:val="24"/>
+          <w:szCs w:val="24"/>
+        </w:rPr>
+      </w:pPr>
+    </w:p>
+    <w:p>
+      <w:pPr>
+        <w:pStyle w:val="Titolo2"/>
+        <w:spacing w:line="360" w:lineRule="auto"/>
+        <w:jc w:val="both"/>
+        <w:rPr>
+          <w:rStyle w:val="Riferimentointenso"/>
+          <w:rFonts w:asciiTheme="minorHAnsi" w:hAnsiTheme="minorHAnsi" w:cstheme="minorHAnsi"/>
+        </w:rPr>
+      </w:pPr>
+      <w:r>
+        <w:rPr>
+          <w:rStyle w:val="Riferimentointenso"/>
+          <w:rFonts w:asciiTheme="minorHAnsi" w:hAnsiTheme="minorHAnsi" w:cstheme="minorHAnsi"/>
+          <w:sz w:val="32"/>
+          <w:szCs w:val="32"/>
+        </w:rPr>
+        <w:t>Approach and Planning</w:t>
+      </w:r>
+    </w:p>
+    <w:p>
+      <w:pPr>
+        <w:spacing w:line="360" w:lineRule="auto"/>
+        <w:jc w:val="both"/>
+        <w:rPr>
+          <w:rFonts w:cstheme="minorHAnsi"/>
+          <w:sz w:val="24"/>
+          <w:szCs w:val="24"/>
+        </w:rPr>
+      </w:pPr>
+      <w:r>
+        <w:rPr>
+          <w:rFonts w:cstheme="minorHAnsi"/>
+          <w:sz w:val="24"/>
+          <w:szCs w:val="24"/>
+        </w:rPr>
+        <w:t>As a first step, I would like to collect an adequate number of Lovecraft works (more representative or as many as possible).</w:t>
+      </w:r>
+    </w:p>
+    <w:p>
+      <w:pPr>
+        <w:spacing w:line="360" w:lineRule="auto"/>
+        <w:jc w:val="both"/>
+        <w:rPr>
+          <w:rFonts w:cstheme="minorHAnsi"/>
+          <w:sz w:val="24"/>
+          <w:szCs w:val="24"/>
+        </w:rPr>
+      </w:pPr>
+      <w:r>
+        <w:rPr>
+          <w:rFonts w:cstheme="minorHAnsi"/>
+          <w:sz w:val="24"/>
+          <w:szCs w:val="24"/>
+        </w:rPr>
+        <w:t xml:space="preserve">Later I would like to improve my knowledge on text </w:t>
+      </w:r>
+      <w:r>
+        <w:rPr>
+          <w:rFonts w:cstheme="minorHAnsi"/>
+          <w:sz w:val="24"/>
+          <w:szCs w:val="24"/>
+        </w:rPr>
+        <w:t>mining</w:t>
+      </w:r>
+      <w:r>
+        <w:rPr>
+          <w:rFonts w:cstheme="minorHAnsi"/>
+          <w:sz w:val="24"/>
+          <w:szCs w:val="24"/>
+        </w:rPr>
+        <w:t xml:space="preserve">, </w:t>
+      </w:r>
+      <w:proofErr w:type="gramStart"/>
+      <w:r>
+        <w:rPr>
+          <w:rFonts w:cstheme="minorHAnsi"/>
+          <w:sz w:val="24"/>
+          <w:szCs w:val="24"/>
+        </w:rPr>
+        <w:t>in order to</w:t>
+      </w:r>
+      <w:proofErr w:type="gramEnd"/>
+      <w:r>
+        <w:rPr>
+          <w:rFonts w:cstheme="minorHAnsi"/>
+          <w:sz w:val="24"/>
+          <w:szCs w:val="24"/>
+        </w:rPr>
+        <w:t xml:space="preserve"> get a better overview of the limits and potential of this project.</w:t>
+      </w:r>
+    </w:p>
+    <w:p>
+      <w:pPr>
+        <w:spacing w:line="360" w:lineRule="auto"/>
+        <w:jc w:val="both"/>
+        <w:rPr>
+          <w:rFonts w:cstheme="minorHAnsi"/>
+          <w:sz w:val="24"/>
+          <w:szCs w:val="24"/>
+        </w:rPr>
+      </w:pPr>
+      <w:r>
+        <w:rPr>
+          <w:rFonts w:cstheme="minorHAnsi"/>
+          <w:sz w:val="24"/>
+          <w:szCs w:val="24"/>
+        </w:rPr>
+        <w:t>I would like to use various text</w:t>
+      </w:r>
+      <w:r>
+        <w:rPr>
+          <w:rFonts w:cstheme="minorHAnsi"/>
+          <w:sz w:val="24"/>
+          <w:szCs w:val="24"/>
+        </w:rPr>
+        <w:t xml:space="preserve"> </w:t>
+      </w:r>
+      <w:r>
+        <w:rPr>
+          <w:rFonts w:cstheme="minorHAnsi"/>
+          <w:sz w:val="24"/>
+          <w:szCs w:val="24"/>
+        </w:rPr>
+        <w:t xml:space="preserve">mining techniques, such Named-entity Recognition, Topic </w:t>
+      </w:r>
+      <w:proofErr w:type="spellStart"/>
+      <w:r>
+        <w:rPr>
+          <w:rFonts w:cstheme="minorHAnsi"/>
+          <w:sz w:val="24"/>
+          <w:szCs w:val="24"/>
+        </w:rPr>
+        <w:t>Modeling</w:t>
+      </w:r>
+      <w:proofErr w:type="spellEnd"/>
+      <w:r>
+        <w:rPr>
+          <w:rFonts w:cstheme="minorHAnsi"/>
+          <w:sz w:val="24"/>
+          <w:szCs w:val="24"/>
+        </w:rPr>
+        <w:t xml:space="preserve"> and Sentiment Analysis.</w:t>
+      </w:r>
+    </w:p>
+    <w:p>
+      <w:pPr>
+        <w:pStyle w:val="Titolo2"/>
+        <w:spacing w:line="360" w:lineRule="auto"/>
+        <w:jc w:val="both"/>
+        <w:rPr>
+          <w:rFonts w:asciiTheme="minorHAnsi" w:hAnsiTheme="minorHAnsi" w:cstheme="minorHAnsi"/>
+          <w:b/>
+          <w:bCs/>
+          <w:smallCaps/>
+          <w:color w:val="4472C4" w:themeColor="accent1"/>
+          <w:spacing w:val="5"/>
+        </w:rPr>
+      </w:pPr>
+      <w:r>
+        <w:rPr>
+          <w:rStyle w:val="Riferimentointenso"/>
+          <w:rFonts w:asciiTheme="minorHAnsi" w:hAnsiTheme="minorHAnsi" w:cstheme="minorHAnsi"/>
+          <w:sz w:val="32"/>
+          <w:szCs w:val="32"/>
+        </w:rPr>
+        <w:lastRenderedPageBreak/>
+        <w:t>References</w:t>
+      </w:r>
     </w:p>
     <w:p/>
     <w:p>
@@ -551,6 +1096,49 @@
       <w:lang w:val="en-GB"/>
     </w:rPr>
   </w:style>
+  <w:style w:type="paragraph" w:styleId="Titolo1">
+    <w:name w:val="heading 1"/>
+    <w:basedOn w:val="Normale"/>
+    <w:next w:val="Normale"/>
+    <w:link w:val="Titolo1Carattere"/>
+    <w:uiPriority w:val="9"/>
+    <w:qFormat/>
+    <w:rsid w:val="00CB34AD"/>
+    <w:pPr>
+      <w:keepNext/>
+      <w:keepLines/>
+      <w:spacing w:before="240" w:after="0"/>
+      <w:outlineLvl w:val="0"/>
+    </w:pPr>
+    <w:rPr>
+      <w:rFonts w:asciiTheme="majorHAnsi" w:eastAsiaTheme="majorEastAsia" w:hAnsiTheme="majorHAnsi" w:cstheme="majorBidi"/>
+      <w:color w:val="2F5496" w:themeColor="accent1" w:themeShade="BF"/>
+      <w:sz w:val="32"/>
+      <w:szCs w:val="32"/>
+    </w:rPr>
+  </w:style>
+  <w:style w:type="paragraph" w:styleId="Titolo2">
+    <w:name w:val="heading 2"/>
+    <w:basedOn w:val="Normale"/>
+    <w:next w:val="Normale"/>
+    <w:link w:val="Titolo2Carattere"/>
+    <w:uiPriority w:val="9"/>
+    <w:unhideWhenUsed/>
+    <w:qFormat/>
+    <w:rsid w:val="00CB34AD"/>
+    <w:pPr>
+      <w:keepNext/>
+      <w:keepLines/>
+      <w:spacing w:before="40" w:after="0"/>
+      <w:outlineLvl w:val="1"/>
+    </w:pPr>
+    <w:rPr>
+      <w:rFonts w:asciiTheme="majorHAnsi" w:eastAsiaTheme="majorEastAsia" w:hAnsiTheme="majorHAnsi" w:cstheme="majorBidi"/>
+      <w:color w:val="2F5496" w:themeColor="accent1" w:themeShade="BF"/>
+      <w:sz w:val="26"/>
+      <w:szCs w:val="26"/>
+    </w:rPr>
+  </w:style>
   <w:style w:type="character" w:default="1" w:styleId="Carpredefinitoparagrafo">
     <w:name w:val="Default Paragraph Font"/>
     <w:uiPriority w:val="1"/>
@@ -601,6 +1189,48 @@
     <w:rPr>
       <w:color w:val="0000FF"/>
       <w:u w:val="single"/>
+    </w:rPr>
+  </w:style>
+  <w:style w:type="character" w:customStyle="1" w:styleId="Titolo1Carattere">
+    <w:name w:val="Titolo 1 Carattere"/>
+    <w:basedOn w:val="Carpredefinitoparagrafo"/>
+    <w:link w:val="Titolo1"/>
+    <w:uiPriority w:val="9"/>
+    <w:rsid w:val="00CB34AD"/>
+    <w:rPr>
+      <w:rFonts w:asciiTheme="majorHAnsi" w:eastAsiaTheme="majorEastAsia" w:hAnsiTheme="majorHAnsi" w:cstheme="majorBidi"/>
+      <w:color w:val="2F5496" w:themeColor="accent1" w:themeShade="BF"/>
+      <w:sz w:val="32"/>
+      <w:szCs w:val="32"/>
+      <w:lang w:val="en-GB"/>
+    </w:rPr>
+  </w:style>
+  <w:style w:type="character" w:customStyle="1" w:styleId="Titolo2Carattere">
+    <w:name w:val="Titolo 2 Carattere"/>
+    <w:basedOn w:val="Carpredefinitoparagrafo"/>
+    <w:link w:val="Titolo2"/>
+    <w:uiPriority w:val="9"/>
+    <w:rsid w:val="00CB34AD"/>
+    <w:rPr>
+      <w:rFonts w:asciiTheme="majorHAnsi" w:eastAsiaTheme="majorEastAsia" w:hAnsiTheme="majorHAnsi" w:cstheme="majorBidi"/>
+      <w:color w:val="2F5496" w:themeColor="accent1" w:themeShade="BF"/>
+      <w:sz w:val="26"/>
+      <w:szCs w:val="26"/>
+      <w:lang w:val="en-GB"/>
+    </w:rPr>
+  </w:style>
+  <w:style w:type="character" w:styleId="Riferimentointenso">
+    <w:name w:val="Intense Reference"/>
+    <w:basedOn w:val="Carpredefinitoparagrafo"/>
+    <w:uiPriority w:val="32"/>
+    <w:qFormat/>
+    <w:rsid w:val="00CB34AD"/>
+    <w:rPr>
+      <w:b/>
+      <w:bCs/>
+      <w:smallCaps/>
+      <w:color w:val="4472C4" w:themeColor="accent1"/>
+      <w:spacing w:val="5"/>
     </w:rPr>
   </w:style>
 </w:styles>

</xml_diff>

<commit_message>
Final version IRTM project update
</commit_message>
<xml_diff>
--- a/IRTM_assignment/IRTM Project.docx
+++ b/IRTM_assignment/IRTM Project.docx
@@ -70,18 +70,31 @@
         <w:jc w:val="both"/>
         <w:rPr>
           <w:rFonts w:cstheme="minorHAnsi"/>
-          <w:sz w:val="24"/>
-          <w:szCs w:val="24"/>
-        </w:rPr>
-      </w:pPr>
-      <w:r>
-        <w:rPr>
-          <w:rFonts w:cstheme="minorHAnsi"/>
           <w:b/>
           <w:bCs/>
           <w:sz w:val="24"/>
           <w:szCs w:val="24"/>
         </w:rPr>
+      </w:pPr>
+    </w:p>
+    <w:p>
+      <w:pPr>
+        <w:spacing w:line="360" w:lineRule="auto"/>
+        <w:jc w:val="both"/>
+        <w:rPr>
+          <w:rFonts w:cstheme="minorHAnsi"/>
+          <w:sz w:val="24"/>
+          <w:szCs w:val="24"/>
+        </w:rPr>
+      </w:pPr>
+      <w:r>
+        <w:rPr>
+          <w:rFonts w:cstheme="minorHAnsi"/>
+          <w:b/>
+          <w:bCs/>
+          <w:sz w:val="24"/>
+          <w:szCs w:val="24"/>
+        </w:rPr>
         <w:t>Student:</w:t>
       </w:r>
       <w:r>
@@ -92,6 +105,17 @@
         </w:rPr>
         <w:t xml:space="preserve"> Glauco Lorenzut</w:t>
       </w:r>
+    </w:p>
+    <w:p>
+      <w:pPr>
+        <w:spacing w:line="360" w:lineRule="auto"/>
+        <w:jc w:val="both"/>
+        <w:rPr>
+          <w:rFonts w:cstheme="minorHAnsi"/>
+          <w:sz w:val="24"/>
+          <w:szCs w:val="24"/>
+        </w:rPr>
+      </w:pPr>
     </w:p>
     <w:p>
       <w:pPr>
@@ -127,7 +151,39 @@
           <w:sz w:val="24"/>
           <w:szCs w:val="24"/>
         </w:rPr>
-        <w:t>I would propose as my individual project an information retrieval of the literature of H.P. Lovecraft.</w:t>
+        <w:t xml:space="preserve">I </w:t>
+      </w:r>
+      <w:r>
+        <w:rPr>
+          <w:rFonts w:cstheme="minorHAnsi"/>
+          <w:sz w:val="24"/>
+          <w:szCs w:val="24"/>
+        </w:rPr>
+        <w:t>am workin</w:t>
+      </w:r>
+      <w:r>
+        <w:rPr>
+          <w:rFonts w:cstheme="minorHAnsi"/>
+          <w:sz w:val="24"/>
+          <w:szCs w:val="24"/>
+        </w:rPr>
+        <w:t>g</w:t>
+      </w:r>
+      <w:r>
+        <w:rPr>
+          <w:rFonts w:cstheme="minorHAnsi"/>
+          <w:sz w:val="24"/>
+          <w:szCs w:val="24"/>
+        </w:rPr>
+        <w:t xml:space="preserve"> on </w:t>
+      </w:r>
+      <w:r>
+        <w:rPr>
+          <w:rFonts w:cstheme="minorHAnsi"/>
+          <w:sz w:val="24"/>
+          <w:szCs w:val="24"/>
+        </w:rPr>
+        <w:t>an information retrieval of the literature of H.P. Lovecraft.</w:t>
       </w:r>
     </w:p>
     <w:p>
@@ -293,7 +349,23 @@
           <w:sz w:val="24"/>
           <w:szCs w:val="24"/>
         </w:rPr>
-        <w:t xml:space="preserve"> my project could regard the information mining of </w:t>
+        <w:t xml:space="preserve"> my project regard</w:t>
+      </w:r>
+      <w:r>
+        <w:rPr>
+          <w:rFonts w:cstheme="minorHAnsi"/>
+          <w:sz w:val="24"/>
+          <w:szCs w:val="24"/>
+        </w:rPr>
+        <w:t>s</w:t>
+      </w:r>
+      <w:r>
+        <w:rPr>
+          <w:rFonts w:cstheme="minorHAnsi"/>
+          <w:sz w:val="24"/>
+          <w:szCs w:val="24"/>
+        </w:rPr>
+        <w:t xml:space="preserve"> the information mining of </w:t>
       </w:r>
       <w:r>
         <w:rPr>
@@ -325,23 +397,7 @@
           <w:sz w:val="24"/>
           <w:szCs w:val="24"/>
         </w:rPr>
-        <w:t xml:space="preserve"> fictions. Another interesting point could be the analysis of topics and recurrent words that could have changed during </w:t>
-      </w:r>
-      <w:r>
-        <w:rPr>
-          <w:rFonts w:cstheme="minorHAnsi"/>
-          <w:sz w:val="24"/>
-          <w:szCs w:val="24"/>
-        </w:rPr>
-        <w:t>his</w:t>
-      </w:r>
-      <w:r>
-        <w:rPr>
-          <w:rFonts w:cstheme="minorHAnsi"/>
-          <w:sz w:val="24"/>
-          <w:szCs w:val="24"/>
-        </w:rPr>
-        <w:t xml:space="preserve"> carrier.</w:t>
+        <w:t xml:space="preserve"> fictions. </w:t>
       </w:r>
     </w:p>
     <w:p>
@@ -393,19 +449,107 @@
           <w:sz w:val="24"/>
           <w:szCs w:val="24"/>
         </w:rPr>
-        <w:t xml:space="preserve">I download from an official site  </w:t>
-      </w:r>
-    </w:p>
-    <w:p>
-      <w:pPr>
-        <w:spacing w:line="360" w:lineRule="auto"/>
-        <w:jc w:val="both"/>
-        <w:rPr>
-          <w:rFonts w:cstheme="minorHAnsi"/>
-          <w:sz w:val="24"/>
-          <w:szCs w:val="24"/>
-        </w:rPr>
-      </w:pPr>
+        <w:t xml:space="preserve">I </w:t>
+      </w:r>
+      <w:r>
+        <w:rPr>
+          <w:rFonts w:cstheme="minorHAnsi"/>
+          <w:sz w:val="24"/>
+          <w:szCs w:val="24"/>
+        </w:rPr>
+        <w:t>copied</w:t>
+      </w:r>
+      <w:r>
+        <w:rPr>
+          <w:rFonts w:cstheme="minorHAnsi"/>
+          <w:sz w:val="24"/>
+          <w:szCs w:val="24"/>
+        </w:rPr>
+        <w:t xml:space="preserve"> from an official site </w:t>
+      </w:r>
+      <w:r>
+        <w:rPr>
+          <w:rFonts w:cstheme="minorHAnsi"/>
+          <w:sz w:val="24"/>
+          <w:szCs w:val="24"/>
+        </w:rPr>
+        <w:t xml:space="preserve">the complete </w:t>
+      </w:r>
+      <w:r>
+        <w:rPr>
+          <w:rFonts w:cstheme="minorHAnsi"/>
+          <w:sz w:val="24"/>
+          <w:szCs w:val="24"/>
+        </w:rPr>
+        <w:t xml:space="preserve">fictions </w:t>
+      </w:r>
+      <w:r>
+        <w:rPr>
+          <w:rFonts w:cstheme="minorHAnsi"/>
+          <w:sz w:val="24"/>
+          <w:szCs w:val="24"/>
+        </w:rPr>
+        <w:t>collection of the author (64 books)</w:t>
+      </w:r>
+      <w:r>
+        <w:rPr>
+          <w:rFonts w:cstheme="minorHAnsi"/>
+          <w:sz w:val="24"/>
+          <w:szCs w:val="24"/>
+        </w:rPr>
+        <w:t xml:space="preserve"> </w:t>
+      </w:r>
+      <w:r>
+        <w:rPr>
+          <w:rFonts w:cstheme="minorHAnsi"/>
+          <w:sz w:val="24"/>
+          <w:szCs w:val="24"/>
+        </w:rPr>
+        <w:t xml:space="preserve">and I saved </w:t>
+      </w:r>
+      <w:r>
+        <w:rPr>
+          <w:rFonts w:cstheme="minorHAnsi"/>
+          <w:sz w:val="24"/>
+          <w:szCs w:val="24"/>
+        </w:rPr>
+        <w:t>in format do</w:t>
+      </w:r>
+      <w:r>
+        <w:rPr>
+          <w:rFonts w:cstheme="minorHAnsi"/>
+          <w:sz w:val="24"/>
+          <w:szCs w:val="24"/>
+        </w:rPr>
+        <w:t>cx</w:t>
+      </w:r>
+      <w:r>
+        <w:rPr>
+          <w:rFonts w:cstheme="minorHAnsi"/>
+          <w:sz w:val="24"/>
+          <w:szCs w:val="24"/>
+        </w:rPr>
+        <w:t xml:space="preserve">. </w:t>
+      </w:r>
+    </w:p>
+    <w:p>
+      <w:pPr>
+        <w:spacing w:line="360" w:lineRule="auto"/>
+        <w:jc w:val="both"/>
+        <w:rPr>
+          <w:rFonts w:cstheme="minorHAnsi"/>
+          <w:sz w:val="24"/>
+          <w:szCs w:val="24"/>
+        </w:rPr>
+      </w:pPr>
+      <w:r>
+        <w:rPr>
+          <w:rFonts w:cstheme="minorHAnsi"/>
+          <w:sz w:val="24"/>
+          <w:szCs w:val="24"/>
+        </w:rPr>
+        <w:t>I wanted to avoid introducing other works of Lovecraftian cosmology (collaborations with other writers or works not by the author) because, although they may make a greater contribution to the description of this narrative universe, these new contributions can often be discordant or confusing. Lovecraft is not famous for the clarity of concepts and descriptions (his plots are wrapped in an aura of mystery and dreamlike), therefore adding more material could increase the noise of the concepts to be extrapolated.</w:t>
+      </w:r>
     </w:p>
     <w:p>
       <w:pPr>
@@ -424,98 +568,106 @@
           <w:sz w:val="32"/>
           <w:szCs w:val="32"/>
         </w:rPr>
-        <w:t>Approach and Planning</w:t>
-      </w:r>
-    </w:p>
-    <w:p>
-      <w:pPr>
-        <w:spacing w:line="360" w:lineRule="auto"/>
-        <w:jc w:val="both"/>
-        <w:rPr>
-          <w:rFonts w:cstheme="minorHAnsi"/>
-          <w:sz w:val="24"/>
-          <w:szCs w:val="24"/>
-        </w:rPr>
-      </w:pPr>
-      <w:r>
-        <w:rPr>
-          <w:rFonts w:cstheme="minorHAnsi"/>
-          <w:sz w:val="24"/>
-          <w:szCs w:val="24"/>
-        </w:rPr>
-        <w:t>As a first step, I would like to collect an adequate number of Lovecraft works (more representative or as many as possible).</w:t>
-      </w:r>
-    </w:p>
-    <w:p>
-      <w:pPr>
-        <w:spacing w:line="360" w:lineRule="auto"/>
-        <w:jc w:val="both"/>
-        <w:rPr>
-          <w:rFonts w:cstheme="minorHAnsi"/>
-          <w:sz w:val="24"/>
-          <w:szCs w:val="24"/>
-        </w:rPr>
-      </w:pPr>
-      <w:r>
-        <w:rPr>
-          <w:rFonts w:cstheme="minorHAnsi"/>
-          <w:sz w:val="24"/>
-          <w:szCs w:val="24"/>
-        </w:rPr>
-        <w:t xml:space="preserve">Later I would like to improve my knowledge on text </w:t>
-      </w:r>
-      <w:r>
-        <w:rPr>
-          <w:rFonts w:cstheme="minorHAnsi"/>
-          <w:sz w:val="24"/>
-          <w:szCs w:val="24"/>
-        </w:rPr>
-        <w:t>mining</w:t>
-      </w:r>
-      <w:r>
-        <w:rPr>
-          <w:rFonts w:cstheme="minorHAnsi"/>
-          <w:sz w:val="24"/>
-          <w:szCs w:val="24"/>
-        </w:rPr>
-        <w:t xml:space="preserve">, </w:t>
-      </w:r>
-      <w:proofErr w:type="gramStart"/>
-      <w:r>
-        <w:rPr>
-          <w:rFonts w:cstheme="minorHAnsi"/>
-          <w:sz w:val="24"/>
-          <w:szCs w:val="24"/>
-        </w:rPr>
-        <w:t>in order to</w:t>
-      </w:r>
-      <w:proofErr w:type="gramEnd"/>
-      <w:r>
-        <w:rPr>
-          <w:rFonts w:cstheme="minorHAnsi"/>
-          <w:sz w:val="24"/>
-          <w:szCs w:val="24"/>
-        </w:rPr>
-        <w:t xml:space="preserve"> get a better overview of the limits and potential of this project.</w:t>
-      </w:r>
-    </w:p>
-    <w:p>
-      <w:pPr>
-        <w:spacing w:line="360" w:lineRule="auto"/>
-        <w:jc w:val="both"/>
-        <w:rPr>
-          <w:rFonts w:cstheme="minorHAnsi"/>
-          <w:sz w:val="24"/>
-          <w:szCs w:val="24"/>
-        </w:rPr>
-      </w:pPr>
-      <w:r>
-        <w:rPr>
-          <w:rFonts w:cstheme="minorHAnsi"/>
-          <w:sz w:val="24"/>
-          <w:szCs w:val="24"/>
-        </w:rPr>
-        <w:t>I would like to use various text</w:t>
+        <w:lastRenderedPageBreak/>
+        <w:t>Development</w:t>
+      </w:r>
+    </w:p>
+    <w:p>
+      <w:pPr>
+        <w:spacing w:line="360" w:lineRule="auto"/>
+        <w:jc w:val="both"/>
+        <w:rPr>
+          <w:rFonts w:cstheme="minorHAnsi"/>
+          <w:sz w:val="24"/>
+          <w:szCs w:val="24"/>
+        </w:rPr>
+      </w:pPr>
+      <w:r>
+        <w:rPr>
+          <w:rFonts w:cstheme="minorHAnsi"/>
+          <w:sz w:val="24"/>
+          <w:szCs w:val="24"/>
+        </w:rPr>
+        <w:t>I created a script on Python that extrapolates the author's texts and sorts them in the timeline. As a first step I divided each fiction into paragraphs and sentences</w:t>
+      </w:r>
+      <w:r>
+        <w:rPr>
+          <w:rFonts w:cstheme="minorHAnsi"/>
+          <w:sz w:val="24"/>
+          <w:szCs w:val="24"/>
+        </w:rPr>
+        <w:t xml:space="preserve">. For </w:t>
+      </w:r>
+      <w:r>
+        <w:rPr>
+          <w:rFonts w:cstheme="minorHAnsi"/>
+          <w:sz w:val="24"/>
+          <w:szCs w:val="24"/>
+        </w:rPr>
+        <w:t>each sentence</w:t>
+      </w:r>
+      <w:r>
+        <w:rPr>
+          <w:rFonts w:cstheme="minorHAnsi"/>
+          <w:sz w:val="24"/>
+          <w:szCs w:val="24"/>
+        </w:rPr>
+        <w:t xml:space="preserve"> I performed the tokenization, the analysis of </w:t>
+      </w:r>
+      <w:r>
+        <w:rPr>
+          <w:rFonts w:cstheme="minorHAnsi"/>
+          <w:sz w:val="24"/>
+          <w:szCs w:val="24"/>
+        </w:rPr>
+        <w:t>tokens</w:t>
+      </w:r>
+      <w:r>
+        <w:rPr>
+          <w:rFonts w:cstheme="minorHAnsi"/>
+          <w:sz w:val="24"/>
+          <w:szCs w:val="24"/>
+        </w:rPr>
+        <w:t xml:space="preserve"> frequency and the extrapolation of bigrams and trigrams with NLTK library. </w:t>
+      </w:r>
+    </w:p>
+    <w:p>
+      <w:pPr>
+        <w:spacing w:line="360" w:lineRule="auto"/>
+        <w:jc w:val="both"/>
+        <w:rPr>
+          <w:rFonts w:cstheme="minorHAnsi"/>
+          <w:sz w:val="24"/>
+          <w:szCs w:val="24"/>
+        </w:rPr>
+      </w:pPr>
+      <w:r>
+        <w:rPr>
+          <w:rFonts w:cstheme="minorHAnsi"/>
+          <w:sz w:val="24"/>
+          <w:szCs w:val="24"/>
+        </w:rPr>
+        <w:t xml:space="preserve">Given the initial weight of the time (more than 10 minutes) I decided to save the entire </w:t>
+      </w:r>
+      <w:proofErr w:type="spellStart"/>
+      <w:r>
+        <w:rPr>
+          <w:rFonts w:cstheme="minorHAnsi"/>
+          <w:i/>
+          <w:iCs/>
+          <w:sz w:val="24"/>
+          <w:szCs w:val="24"/>
+        </w:rPr>
+        <w:t>book_list</w:t>
+      </w:r>
+      <w:proofErr w:type="spellEnd"/>
+      <w:r>
+        <w:rPr>
+          <w:rFonts w:cstheme="minorHAnsi"/>
+          <w:sz w:val="24"/>
+          <w:szCs w:val="24"/>
+        </w:rPr>
+        <w:t xml:space="preserve"> object as a binary file to subsequently avoid the previous step.</w:t>
       </w:r>
       <w:r>
         <w:rPr>
@@ -531,8 +683,35 @@
           <w:sz w:val="24"/>
           <w:szCs w:val="24"/>
         </w:rPr>
-        <w:t xml:space="preserve">mining techniques, such Named-entity Recognition, Topic </w:t>
-      </w:r>
+        <w:t>After subsequent improvements, the pre</w:t>
+      </w:r>
+      <w:r>
+        <w:rPr>
+          <w:rFonts w:cstheme="minorHAnsi"/>
+          <w:sz w:val="24"/>
+          <w:szCs w:val="24"/>
+        </w:rPr>
+        <w:t>-</w:t>
+      </w:r>
+      <w:r>
+        <w:rPr>
+          <w:rFonts w:cstheme="minorHAnsi"/>
+          <w:sz w:val="24"/>
+          <w:szCs w:val="24"/>
+        </w:rPr>
+        <w:t>processing of all books collapsed to just 6-7 seconds.</w:t>
+      </w:r>
+    </w:p>
+    <w:p>
+      <w:pPr>
+        <w:spacing w:line="360" w:lineRule="auto"/>
+        <w:jc w:val="both"/>
+        <w:rPr>
+          <w:rFonts w:cstheme="minorHAnsi"/>
+          <w:sz w:val="24"/>
+          <w:szCs w:val="24"/>
+        </w:rPr>
+      </w:pPr>
       <w:proofErr w:type="spellStart"/>
       <w:r>
         <w:rPr>
@@ -540,7 +719,7 @@
           <w:sz w:val="24"/>
           <w:szCs w:val="24"/>
         </w:rPr>
-        <w:t>Modeling</w:t>
+        <w:t>Analyzing</w:t>
       </w:r>
       <w:proofErr w:type="spellEnd"/>
       <w:r>
@@ -549,8 +728,366 @@
           <w:sz w:val="24"/>
           <w:szCs w:val="24"/>
         </w:rPr>
-        <w:t xml:space="preserve"> and Sentiment Analysis.</w:t>
-      </w:r>
+        <w:t xml:space="preserve"> with </w:t>
+      </w:r>
+      <w:proofErr w:type="spellStart"/>
+      <w:r>
+        <w:rPr>
+          <w:rFonts w:cstheme="minorHAnsi"/>
+          <w:sz w:val="24"/>
+          <w:szCs w:val="24"/>
+        </w:rPr>
+        <w:t>WordCloud</w:t>
+      </w:r>
+      <w:proofErr w:type="spellEnd"/>
+      <w:r>
+        <w:rPr>
+          <w:rFonts w:cstheme="minorHAnsi"/>
+          <w:sz w:val="24"/>
+          <w:szCs w:val="24"/>
+        </w:rPr>
+        <w:t xml:space="preserve"> the raw text of the books examined (with some small adjustment of the </w:t>
+      </w:r>
+      <w:proofErr w:type="spellStart"/>
+      <w:r>
+        <w:rPr>
+          <w:rFonts w:cstheme="minorHAnsi"/>
+          <w:sz w:val="24"/>
+          <w:szCs w:val="24"/>
+        </w:rPr>
+        <w:t>stopwords</w:t>
+      </w:r>
+      <w:proofErr w:type="spellEnd"/>
+      <w:r>
+        <w:rPr>
+          <w:rFonts w:cstheme="minorHAnsi"/>
+          <w:sz w:val="24"/>
+          <w:szCs w:val="24"/>
+        </w:rPr>
+        <w:t>) and printing the 30 most frequent words, the following result came out:</w:t>
+      </w:r>
+    </w:p>
+    <w:p>
+      <w:pPr>
+        <w:spacing w:line="360" w:lineRule="auto"/>
+        <w:jc w:val="both"/>
+        <w:rPr>
+          <w:rFonts w:cstheme="minorHAnsi"/>
+          <w:sz w:val="24"/>
+          <w:szCs w:val="24"/>
+        </w:rPr>
+      </w:pPr>
+    </w:p>
+    <w:p>
+      <w:pPr>
+        <w:spacing w:line="360" w:lineRule="auto"/>
+        <w:jc w:val="both"/>
+        <w:rPr>
+          <w:rFonts w:cstheme="minorHAnsi"/>
+          <w:sz w:val="24"/>
+          <w:szCs w:val="24"/>
+        </w:rPr>
+      </w:pPr>
+      <w:r>
+        <w:rPr>
+          <w:noProof/>
+        </w:rPr>
+        <w:drawing>
+          <wp:anchor distT="0" distB="0" distL="114300" distR="114300" simplePos="0" relativeHeight="251659264" behindDoc="1" locked="0" layoutInCell="1" allowOverlap="1" wp14:anchorId="31D2428D" wp14:editId="0E50EEAB">
+            <wp:simplePos x="0" y="0"/>
+            <wp:positionH relativeFrom="column">
+              <wp:posOffset>1112520</wp:posOffset>
+            </wp:positionH>
+            <wp:positionV relativeFrom="paragraph">
+              <wp:posOffset>126365</wp:posOffset>
+            </wp:positionV>
+            <wp:extent cx="3810000" cy="2198370"/>
+            <wp:effectExtent l="0" t="0" r="0" b="0"/>
+            <wp:wrapNone/>
+            <wp:docPr id="1" name="Immagine 1"/>
+            <wp:cNvGraphicFramePr>
+              <a:graphicFrameLocks xmlns:a="http://schemas.openxmlformats.org/drawingml/2006/main" noChangeAspect="1"/>
+            </wp:cNvGraphicFramePr>
+            <a:graphic xmlns:a="http://schemas.openxmlformats.org/drawingml/2006/main">
+              <a:graphicData uri="http://schemas.openxmlformats.org/drawingml/2006/picture">
+                <pic:pic xmlns:pic="http://schemas.openxmlformats.org/drawingml/2006/picture">
+                  <pic:nvPicPr>
+                    <pic:cNvPr id="0" name="Picture 2"/>
+                    <pic:cNvPicPr>
+                      <a:picLocks noChangeAspect="1" noChangeArrowheads="1"/>
+                    </pic:cNvPicPr>
+                  </pic:nvPicPr>
+                  <pic:blipFill>
+                    <a:blip r:embed="rId5">
+                      <a:extLst>
+                        <a:ext uri="{28A0092B-C50C-407E-A947-70E740481C1C}">
+                          <a14:useLocalDpi xmlns:a14="http://schemas.microsoft.com/office/drawing/2010/main" val="0"/>
+                        </a:ext>
+                      </a:extLst>
+                    </a:blip>
+                    <a:srcRect/>
+                    <a:stretch>
+                      <a:fillRect/>
+                    </a:stretch>
+                  </pic:blipFill>
+                  <pic:spPr bwMode="auto">
+                    <a:xfrm>
+                      <a:off x="0" y="0"/>
+                      <a:ext cx="3810000" cy="2198370"/>
+                    </a:xfrm>
+                    <a:prstGeom prst="rect">
+                      <a:avLst/>
+                    </a:prstGeom>
+                    <a:noFill/>
+                    <a:ln>
+                      <a:noFill/>
+                    </a:ln>
+                  </pic:spPr>
+                </pic:pic>
+              </a:graphicData>
+            </a:graphic>
+            <wp14:sizeRelH relativeFrom="page">
+              <wp14:pctWidth>0</wp14:pctWidth>
+            </wp14:sizeRelH>
+            <wp14:sizeRelV relativeFrom="page">
+              <wp14:pctHeight>0</wp14:pctHeight>
+            </wp14:sizeRelV>
+          </wp:anchor>
+        </w:drawing>
+      </w:r>
+    </w:p>
+    <w:p>
+      <w:pPr>
+        <w:spacing w:line="360" w:lineRule="auto"/>
+        <w:jc w:val="both"/>
+        <w:rPr>
+          <w:rFonts w:cstheme="minorHAnsi"/>
+          <w:sz w:val="24"/>
+          <w:szCs w:val="24"/>
+        </w:rPr>
+      </w:pPr>
+    </w:p>
+    <w:p>
+      <w:pPr>
+        <w:spacing w:line="360" w:lineRule="auto"/>
+        <w:jc w:val="both"/>
+        <w:rPr>
+          <w:rFonts w:cstheme="minorHAnsi"/>
+          <w:sz w:val="24"/>
+          <w:szCs w:val="24"/>
+        </w:rPr>
+      </w:pPr>
+    </w:p>
+    <w:p>
+      <w:pPr>
+        <w:spacing w:line="360" w:lineRule="auto"/>
+        <w:jc w:val="both"/>
+        <w:rPr>
+          <w:rFonts w:cstheme="minorHAnsi"/>
+          <w:sz w:val="24"/>
+          <w:szCs w:val="24"/>
+        </w:rPr>
+      </w:pPr>
+    </w:p>
+    <w:p>
+      <w:pPr>
+        <w:spacing w:line="360" w:lineRule="auto"/>
+        <w:jc w:val="both"/>
+        <w:rPr>
+          <w:rFonts w:cstheme="minorHAnsi"/>
+          <w:sz w:val="24"/>
+          <w:szCs w:val="24"/>
+        </w:rPr>
+      </w:pPr>
+    </w:p>
+    <w:p>
+      <w:pPr>
+        <w:spacing w:line="360" w:lineRule="auto"/>
+        <w:jc w:val="both"/>
+        <w:rPr>
+          <w:rFonts w:cstheme="minorHAnsi"/>
+          <w:sz w:val="24"/>
+          <w:szCs w:val="24"/>
+        </w:rPr>
+      </w:pPr>
+    </w:p>
+    <w:p>
+      <w:pPr>
+        <w:spacing w:line="360" w:lineRule="auto"/>
+        <w:jc w:val="both"/>
+        <w:rPr>
+          <w:rFonts w:cstheme="minorHAnsi"/>
+          <w:sz w:val="24"/>
+          <w:szCs w:val="24"/>
+        </w:rPr>
+      </w:pPr>
+    </w:p>
+    <w:p>
+      <w:pPr>
+        <w:spacing w:line="360" w:lineRule="auto"/>
+        <w:jc w:val="both"/>
+        <w:rPr>
+          <w:rFonts w:cstheme="minorHAnsi"/>
+          <w:sz w:val="24"/>
+          <w:szCs w:val="24"/>
+        </w:rPr>
+      </w:pPr>
+    </w:p>
+    <w:p>
+      <w:pPr>
+        <w:spacing w:line="360" w:lineRule="auto"/>
+        <w:jc w:val="both"/>
+        <w:rPr>
+          <w:rFonts w:cstheme="minorHAnsi"/>
+          <w:sz w:val="24"/>
+          <w:szCs w:val="24"/>
+        </w:rPr>
+      </w:pPr>
+      <w:r>
+        <w:rPr>
+          <w:rFonts w:cstheme="minorHAnsi"/>
+          <w:sz w:val="24"/>
+          <w:szCs w:val="24"/>
+        </w:rPr>
+        <w:t>A</w:t>
+      </w:r>
+      <w:r>
+        <w:rPr>
+          <w:rFonts w:cstheme="minorHAnsi"/>
+          <w:sz w:val="24"/>
+          <w:szCs w:val="24"/>
+        </w:rPr>
+        <w:t xml:space="preserve">lready with this simple analysis, key concepts of Lovecraftian literature came out: they are almost all words belonging to the horror genre and it is interesting to note how the prevalent subjects of </w:t>
+      </w:r>
+      <w:r>
+        <w:rPr>
+          <w:rFonts w:cstheme="minorHAnsi"/>
+          <w:sz w:val="24"/>
+          <w:szCs w:val="24"/>
+        </w:rPr>
+        <w:t>L</w:t>
+      </w:r>
+      <w:r>
+        <w:rPr>
+          <w:rFonts w:cstheme="minorHAnsi"/>
+          <w:sz w:val="24"/>
+          <w:szCs w:val="24"/>
+        </w:rPr>
+        <w:t xml:space="preserve">ovecraftian cosmology, the </w:t>
+      </w:r>
+      <w:r>
+        <w:rPr>
+          <w:rFonts w:cstheme="minorHAnsi"/>
+          <w:sz w:val="24"/>
+          <w:szCs w:val="24"/>
+        </w:rPr>
+        <w:t>G</w:t>
+      </w:r>
+      <w:r>
+        <w:rPr>
+          <w:rFonts w:cstheme="minorHAnsi"/>
+          <w:sz w:val="24"/>
+          <w:szCs w:val="24"/>
+        </w:rPr>
+        <w:t xml:space="preserve">reat </w:t>
+      </w:r>
+      <w:r>
+        <w:rPr>
+          <w:rFonts w:cstheme="minorHAnsi"/>
+          <w:sz w:val="24"/>
+          <w:szCs w:val="24"/>
+        </w:rPr>
+        <w:t>O</w:t>
+      </w:r>
+      <w:r>
+        <w:rPr>
+          <w:rFonts w:cstheme="minorHAnsi"/>
+          <w:sz w:val="24"/>
+          <w:szCs w:val="24"/>
+        </w:rPr>
+        <w:t xml:space="preserve">nes and the </w:t>
+      </w:r>
+      <w:r>
+        <w:rPr>
+          <w:rFonts w:cstheme="minorHAnsi"/>
+          <w:sz w:val="24"/>
+          <w:szCs w:val="24"/>
+        </w:rPr>
+        <w:t>O</w:t>
+      </w:r>
+      <w:r>
+        <w:rPr>
+          <w:rFonts w:cstheme="minorHAnsi"/>
+          <w:sz w:val="24"/>
+          <w:szCs w:val="24"/>
+        </w:rPr>
+        <w:t xml:space="preserve">ld </w:t>
+      </w:r>
+      <w:r>
+        <w:rPr>
+          <w:rFonts w:cstheme="minorHAnsi"/>
+          <w:sz w:val="24"/>
+          <w:szCs w:val="24"/>
+        </w:rPr>
+        <w:t>O</w:t>
+      </w:r>
+      <w:r>
+        <w:rPr>
+          <w:rFonts w:cstheme="minorHAnsi"/>
+          <w:sz w:val="24"/>
+          <w:szCs w:val="24"/>
+        </w:rPr>
+        <w:t xml:space="preserve">nes, came out. </w:t>
+      </w:r>
+      <w:r>
+        <w:rPr>
+          <w:rFonts w:cstheme="minorHAnsi"/>
+          <w:sz w:val="24"/>
+          <w:szCs w:val="24"/>
+        </w:rPr>
+        <w:t>I</w:t>
+      </w:r>
+      <w:r>
+        <w:rPr>
+          <w:rFonts w:cstheme="minorHAnsi"/>
+          <w:sz w:val="24"/>
+          <w:szCs w:val="24"/>
+        </w:rPr>
+        <w:t>n addition, the name of Randolph Carter, a recurring figure within these works, has also come out.</w:t>
+      </w:r>
+    </w:p>
+    <w:p>
+      <w:pPr>
+        <w:spacing w:line="360" w:lineRule="auto"/>
+        <w:jc w:val="both"/>
+        <w:rPr>
+          <w:rFonts w:cstheme="minorHAnsi"/>
+          <w:sz w:val="24"/>
+          <w:szCs w:val="24"/>
+        </w:rPr>
+      </w:pPr>
+    </w:p>
+    <w:p>
+      <w:pPr>
+        <w:spacing w:line="360" w:lineRule="auto"/>
+        <w:jc w:val="both"/>
+        <w:rPr>
+          <w:rFonts w:cstheme="minorHAnsi"/>
+          <w:sz w:val="24"/>
+          <w:szCs w:val="24"/>
+        </w:rPr>
+      </w:pPr>
+    </w:p>
+    <w:p>
+      <w:pPr>
+        <w:spacing w:line="360" w:lineRule="auto"/>
+        <w:jc w:val="both"/>
+        <w:rPr>
+          <w:rFonts w:cstheme="minorHAnsi"/>
+          <w:sz w:val="24"/>
+          <w:szCs w:val="24"/>
+        </w:rPr>
+      </w:pPr>
     </w:p>
     <w:p>
       <w:pPr>
@@ -576,111 +1113,165 @@
         <w:lastRenderedPageBreak/>
         <w:t>References</w:t>
       </w:r>
-    </w:p>
-    <w:p/>
-    <w:p>
-      <w:pPr>
-        <w:rPr>
-          <w:lang w:val="it-IT"/>
-        </w:rPr>
-      </w:pPr>
-      <w:r>
-        <w:rPr>
-          <w:lang w:val="it-IT"/>
-        </w:rPr>
-        <w:t>Opera complete e date</w:t>
-      </w:r>
-    </w:p>
-    <w:p>
-      <w:pPr>
-        <w:rPr>
-          <w:lang w:val="it-IT"/>
-        </w:rPr>
-      </w:pPr>
-      <w:hyperlink r:id="rId4" w:history="1">
-        <w:r>
-          <w:rPr>
-            <w:rStyle w:val="Collegamentoipertestuale"/>
-            <w:lang w:val="it-IT"/>
-          </w:rPr>
-          <w:t>https://en.wikipedia.org/wiki/H._P._Lovecraft_bibliography</w:t>
-        </w:r>
-      </w:hyperlink>
-    </w:p>
-    <w:p>
-      <w:pPr>
-        <w:rPr>
-          <w:lang w:val="it-IT"/>
-        </w:rPr>
-      </w:pPr>
-      <w:r>
-        <w:rPr>
-          <w:lang w:val="it-IT"/>
-        </w:rPr>
-        <w:t>ottenimento testi grazie a</w:t>
-      </w:r>
-    </w:p>
-    <w:p>
-      <w:pPr>
-        <w:rPr>
-          <w:lang w:val="it-IT"/>
-        </w:rPr>
-      </w:pPr>
-      <w:hyperlink r:id="rId5" w:history="1">
-        <w:r>
-          <w:rPr>
-            <w:rStyle w:val="Collegamentoipertestuale"/>
-            <w:lang w:val="it-IT"/>
-          </w:rPr>
-          <w:t>https://github.com/ankushshah89/python-docx2txt</w:t>
-        </w:r>
-      </w:hyperlink>
-    </w:p>
-    <w:p>
-      <w:pPr>
-        <w:rPr>
-          <w:lang w:val="it-IT"/>
-        </w:rPr>
-      </w:pPr>
-      <w:r>
-        <w:rPr>
-          <w:lang w:val="it-IT"/>
-        </w:rPr>
-        <w:t>da sito</w:t>
-      </w:r>
-    </w:p>
-    <w:p>
-      <w:pPr>
+      <w:r>
+        <w:rPr>
+          <w:noProof/>
+        </w:rPr>
+        <w:t xml:space="preserve"> </w:t>
+      </w:r>
+    </w:p>
+    <w:p>
+      <w:pPr>
+        <w:pStyle w:val="Paragrafoelenco"/>
+        <w:numPr>
+          <w:ilvl w:val="0"/>
+          <w:numId w:val="1"/>
+        </w:numPr>
+      </w:pPr>
+      <w:r>
+        <w:t>B</w:t>
+      </w:r>
+      <w:r>
+        <w:t xml:space="preserve">ibliography and </w:t>
+      </w:r>
+      <w:proofErr w:type="spellStart"/>
+      <w:r>
+        <w:t>dates:</w:t>
+      </w:r>
+      <w:proofErr w:type="spellEnd"/>
+    </w:p>
+    <w:p>
+      <w:pPr>
+        <w:pStyle w:val="Paragrafoelenco"/>
         <w:rPr>
           <w:rStyle w:val="Collegamentoipertestuale"/>
-          <w:lang w:val="it-IT"/>
         </w:rPr>
       </w:pPr>
       <w:hyperlink r:id="rId6" w:history="1">
         <w:r>
           <w:rPr>
             <w:rStyle w:val="Collegamentoipertestuale"/>
-            <w:lang w:val="it-IT"/>
           </w:rPr>
-          <w:t>http://www.hplovecraft.com/writings/texts/</w:t>
+          <w:t>https://en.wikipedia.org/w</w:t>
+        </w:r>
+        <w:r>
+          <w:rPr>
+            <w:rStyle w:val="Collegamentoipertestuale"/>
+          </w:rPr>
+          <w:t>i</w:t>
+        </w:r>
+        <w:r>
+          <w:rPr>
+            <w:rStyle w:val="Collegamentoipertestuale"/>
+          </w:rPr>
+          <w:t>ki/H._P._Lovecraft_bibliography</w:t>
         </w:r>
       </w:hyperlink>
     </w:p>
     <w:p>
-      <w:r>
-        <w:t>word clo</w:t>
-      </w:r>
-      <w:r>
-        <w:t>ud</w:t>
-      </w:r>
-    </w:p>
-    <w:p>
+      <w:pPr>
+        <w:pStyle w:val="Paragrafoelenco"/>
+        <w:rPr>
+          <w:rStyle w:val="Collegamentoipertestuale"/>
+        </w:rPr>
+      </w:pPr>
+    </w:p>
+    <w:p>
+      <w:pPr>
+        <w:pStyle w:val="Paragrafoelenco"/>
+        <w:numPr>
+          <w:ilvl w:val="0"/>
+          <w:numId w:val="1"/>
+        </w:numPr>
+      </w:pPr>
+      <w:r>
+        <w:t xml:space="preserve">Corpus site: </w:t>
+      </w:r>
+    </w:p>
+    <w:p>
+      <w:pPr>
+        <w:pStyle w:val="Paragrafoelenco"/>
+        <w:rPr>
+          <w:rStyle w:val="Collegamentoipertestuale"/>
+          <w:color w:val="auto"/>
+          <w:u w:val="none"/>
+        </w:rPr>
+      </w:pPr>
       <w:hyperlink r:id="rId7" w:history="1">
         <w:r>
           <w:rPr>
             <w:rStyle w:val="Collegamentoipertestuale"/>
           </w:rPr>
-          <w:t>https://www.datacamp.com/community/tutorials/wordcloud-python</w:t>
+          <w:t>http://www.hplovecraft.com/writings/texts/</w:t>
+        </w:r>
+      </w:hyperlink>
+    </w:p>
+    <w:p>
+      <w:pPr>
+        <w:pStyle w:val="Paragrafoelenco"/>
+      </w:pPr>
+    </w:p>
+    <w:p>
+      <w:pPr>
+        <w:pStyle w:val="Paragrafoelenco"/>
+        <w:numPr>
+          <w:ilvl w:val="0"/>
+          <w:numId w:val="1"/>
+        </w:numPr>
+      </w:pPr>
+      <w:r>
+        <w:t>Pre</w:t>
+      </w:r>
+      <w:r>
+        <w:t>-</w:t>
+      </w:r>
+      <w:r>
+        <w:t xml:space="preserve">processing </w:t>
+      </w:r>
+      <w:r>
+        <w:t>library:</w:t>
+      </w:r>
+    </w:p>
+    <w:p>
+      <w:pPr>
+        <w:pStyle w:val="Paragrafoelenco"/>
+      </w:pPr>
+      <w:hyperlink r:id="rId8" w:history="1">
+        <w:r>
+          <w:rPr>
+            <w:rStyle w:val="Collegamentoipertestuale"/>
+          </w:rPr>
+          <w:t>http://www.nltk.org/index.html</w:t>
+        </w:r>
+      </w:hyperlink>
+    </w:p>
+    <w:p>
+      <w:pPr>
+        <w:pStyle w:val="Paragrafoelenco"/>
+      </w:pPr>
+    </w:p>
+    <w:p>
+      <w:pPr>
+        <w:pStyle w:val="Paragrafoelenco"/>
+        <w:numPr>
+          <w:ilvl w:val="0"/>
+          <w:numId w:val="1"/>
+        </w:numPr>
+      </w:pPr>
+      <w:r>
+        <w:t>Other libraries:</w:t>
+      </w:r>
+    </w:p>
+    <w:p>
+      <w:pPr>
+        <w:pStyle w:val="Paragrafoelenco"/>
+      </w:pPr>
+      <w:hyperlink r:id="rId9" w:history="1">
+        <w:r>
+          <w:rPr>
+            <w:rStyle w:val="Collegamentoipertestuale"/>
+          </w:rPr>
+          <w:t>https://amueller.github.io/word_cloud/</w:t>
         </w:r>
       </w:hyperlink>
     </w:p>
@@ -692,6 +1283,127 @@
     </w:sectPr>
   </w:body>
 </w:document>
+</file>
+
+<file path=word/numbering.xml><?xml version="1.0" encoding="utf-8"?>
+<w:numbering xmlns:wpc="http://schemas.microsoft.com/office/word/2010/wordprocessingCanvas" xmlns:cx="http://schemas.microsoft.com/office/drawing/2014/chartex" xmlns:cx1="http://schemas.microsoft.com/office/drawing/2015/9/8/chartex" xmlns:cx2="http://schemas.microsoft.com/office/drawing/2015/10/21/chartex" xmlns:cx3="http://schemas.microsoft.com/office/drawing/2016/5/9/chartex" xmlns:cx4="http://schemas.microsoft.com/office/drawing/2016/5/10/chartex" xmlns:cx5="http://schemas.microsoft.com/office/drawing/2016/5/11/chartex" xmlns:cx6="http://schemas.microsoft.com/office/drawing/2016/5/12/chartex" xmlns:cx7="http://schemas.microsoft.com/office/drawing/2016/5/13/chartex" xmlns:cx8="http://schemas.microsoft.com/office/drawing/2016/5/14/chartex" xmlns:mc="http://schemas.openxmlformats.org/markup-compatibility/2006" xmlns:aink="http://schemas.microsoft.com/office/drawing/2016/ink" xmlns:am3d="http://schemas.microsoft.com/office/drawing/2017/model3d" xmlns:o="urn:schemas-microsoft-com:office:office" xmlns:r="http://schemas.openxmlformats.org/officeDocument/2006/relationships" xmlns:m="http://schemas.openxmlformats.org/officeDocument/2006/math" xmlns:v="urn:schemas-microsoft-com:vml" xmlns:wp14="http://schemas.microsoft.com/office/word/2010/wordprocessingDrawing" xmlns:wp="http://schemas.openxmlformats.org/drawingml/2006/wordprocessingDrawing" xmlns:w10="urn:schemas-microsoft-com:office:word" xmlns:w="http://schemas.openxmlformats.org/wordprocessingml/2006/main" xmlns:w14="http://schemas.microsoft.com/office/word/2010/wordml" xmlns:w15="http://schemas.microsoft.com/office/word/2012/wordml" xmlns:w16cex="http://schemas.microsoft.com/office/word/2018/wordml/cex" xmlns:w16cid="http://schemas.microsoft.com/office/word/2016/wordml/cid" xmlns:w16="http://schemas.microsoft.com/office/word/2018/wordml" xmlns:w16se="http://schemas.microsoft.com/office/word/2015/wordml/symex" xmlns:wpg="http://schemas.microsoft.com/office/word/2010/wordprocessingGroup" xmlns:wpi="http://schemas.microsoft.com/office/word/2010/wordprocessingInk" xmlns:wne="http://schemas.microsoft.com/office/word/2006/wordml" xmlns:wps="http://schemas.microsoft.com/office/word/2010/wordprocessingShape" mc:Ignorable="w14 w15 w16se w16cid w16 w16cex wp14">
+  <w:abstractNum w:abstractNumId="0" w15:restartNumberingAfterBreak="0">
+    <w:nsid w:val="77913B4A"/>
+    <w:multiLevelType w:val="hybridMultilevel"/>
+    <w:tmpl w:val="54744E20"/>
+    <w:lvl w:ilvl="0" w:tplc="04100001">
+      <w:start w:val="1"/>
+      <w:numFmt w:val="bullet"/>
+      <w:lvlText w:val=""/>
+      <w:lvlJc w:val="left"/>
+      <w:pPr>
+        <w:ind w:left="720" w:hanging="360"/>
+      </w:pPr>
+      <w:rPr>
+        <w:rFonts w:ascii="Symbol" w:hAnsi="Symbol" w:hint="default"/>
+      </w:rPr>
+    </w:lvl>
+    <w:lvl w:ilvl="1" w:tplc="04100003" w:tentative="1">
+      <w:start w:val="1"/>
+      <w:numFmt w:val="bullet"/>
+      <w:lvlText w:val="o"/>
+      <w:lvlJc w:val="left"/>
+      <w:pPr>
+        <w:ind w:left="1440" w:hanging="360"/>
+      </w:pPr>
+      <w:rPr>
+        <w:rFonts w:ascii="Courier New" w:hAnsi="Courier New" w:cs="Courier New" w:hint="default"/>
+      </w:rPr>
+    </w:lvl>
+    <w:lvl w:ilvl="2" w:tplc="04100005" w:tentative="1">
+      <w:start w:val="1"/>
+      <w:numFmt w:val="bullet"/>
+      <w:lvlText w:val=""/>
+      <w:lvlJc w:val="left"/>
+      <w:pPr>
+        <w:ind w:left="2160" w:hanging="360"/>
+      </w:pPr>
+      <w:rPr>
+        <w:rFonts w:ascii="Wingdings" w:hAnsi="Wingdings" w:hint="default"/>
+      </w:rPr>
+    </w:lvl>
+    <w:lvl w:ilvl="3" w:tplc="04100001" w:tentative="1">
+      <w:start w:val="1"/>
+      <w:numFmt w:val="bullet"/>
+      <w:lvlText w:val=""/>
+      <w:lvlJc w:val="left"/>
+      <w:pPr>
+        <w:ind w:left="2880" w:hanging="360"/>
+      </w:pPr>
+      <w:rPr>
+        <w:rFonts w:ascii="Symbol" w:hAnsi="Symbol" w:hint="default"/>
+      </w:rPr>
+    </w:lvl>
+    <w:lvl w:ilvl="4" w:tplc="04100003" w:tentative="1">
+      <w:start w:val="1"/>
+      <w:numFmt w:val="bullet"/>
+      <w:lvlText w:val="o"/>
+      <w:lvlJc w:val="left"/>
+      <w:pPr>
+        <w:ind w:left="3600" w:hanging="360"/>
+      </w:pPr>
+      <w:rPr>
+        <w:rFonts w:ascii="Courier New" w:hAnsi="Courier New" w:cs="Courier New" w:hint="default"/>
+      </w:rPr>
+    </w:lvl>
+    <w:lvl w:ilvl="5" w:tplc="04100005" w:tentative="1">
+      <w:start w:val="1"/>
+      <w:numFmt w:val="bullet"/>
+      <w:lvlText w:val=""/>
+      <w:lvlJc w:val="left"/>
+      <w:pPr>
+        <w:ind w:left="4320" w:hanging="360"/>
+      </w:pPr>
+      <w:rPr>
+        <w:rFonts w:ascii="Wingdings" w:hAnsi="Wingdings" w:hint="default"/>
+      </w:rPr>
+    </w:lvl>
+    <w:lvl w:ilvl="6" w:tplc="04100001" w:tentative="1">
+      <w:start w:val="1"/>
+      <w:numFmt w:val="bullet"/>
+      <w:lvlText w:val=""/>
+      <w:lvlJc w:val="left"/>
+      <w:pPr>
+        <w:ind w:left="5040" w:hanging="360"/>
+      </w:pPr>
+      <w:rPr>
+        <w:rFonts w:ascii="Symbol" w:hAnsi="Symbol" w:hint="default"/>
+      </w:rPr>
+    </w:lvl>
+    <w:lvl w:ilvl="7" w:tplc="04100003" w:tentative="1">
+      <w:start w:val="1"/>
+      <w:numFmt w:val="bullet"/>
+      <w:lvlText w:val="o"/>
+      <w:lvlJc w:val="left"/>
+      <w:pPr>
+        <w:ind w:left="5760" w:hanging="360"/>
+      </w:pPr>
+      <w:rPr>
+        <w:rFonts w:ascii="Courier New" w:hAnsi="Courier New" w:cs="Courier New" w:hint="default"/>
+      </w:rPr>
+    </w:lvl>
+    <w:lvl w:ilvl="8" w:tplc="04100005" w:tentative="1">
+      <w:start w:val="1"/>
+      <w:numFmt w:val="bullet"/>
+      <w:lvlText w:val=""/>
+      <w:lvlJc w:val="left"/>
+      <w:pPr>
+        <w:ind w:left="6480" w:hanging="360"/>
+      </w:pPr>
+      <w:rPr>
+        <w:rFonts w:ascii="Wingdings" w:hAnsi="Wingdings" w:hint="default"/>
+      </w:rPr>
+    </w:lvl>
+  </w:abstractNum>
+  <w:num w:numId="1">
+    <w:abstractNumId w:val="0"/>
+  </w:num>
+</w:numbering>
 </file>
 
 <file path=word/styles.xml><?xml version="1.0" encoding="utf-8"?>
@@ -1183,7 +1895,6 @@
     <w:name w:val="Hyperlink"/>
     <w:basedOn w:val="Carpredefinitoparagrafo"/>
     <w:uiPriority w:val="99"/>
-    <w:semiHidden/>
     <w:unhideWhenUsed/>
     <w:rsid w:val="00CA6F31"/>
     <w:rPr>
@@ -1231,6 +1942,41 @@
       <w:smallCaps/>
       <w:color w:val="4472C4" w:themeColor="accent1"/>
       <w:spacing w:val="5"/>
+    </w:rPr>
+  </w:style>
+  <w:style w:type="character" w:styleId="Collegamentovisitato">
+    <w:name w:val="FollowedHyperlink"/>
+    <w:basedOn w:val="Carpredefinitoparagrafo"/>
+    <w:uiPriority w:val="99"/>
+    <w:semiHidden/>
+    <w:unhideWhenUsed/>
+    <w:rsid w:val="00F267D5"/>
+    <w:rPr>
+      <w:color w:val="954F72" w:themeColor="followedHyperlink"/>
+      <w:u w:val="single"/>
+    </w:rPr>
+  </w:style>
+  <w:style w:type="paragraph" w:styleId="Paragrafoelenco">
+    <w:name w:val="List Paragraph"/>
+    <w:basedOn w:val="Normale"/>
+    <w:uiPriority w:val="34"/>
+    <w:qFormat/>
+    <w:rsid w:val="005C5F77"/>
+    <w:pPr>
+      <w:ind w:left="720"/>
+      <w:contextualSpacing/>
+    </w:pPr>
+  </w:style>
+  <w:style w:type="character" w:styleId="Menzionenonrisolta">
+    <w:name w:val="Unresolved Mention"/>
+    <w:basedOn w:val="Carpredefinitoparagrafo"/>
+    <w:uiPriority w:val="99"/>
+    <w:semiHidden/>
+    <w:unhideWhenUsed/>
+    <w:rsid w:val="00355BE5"/>
+    <w:rPr>
+      <w:color w:val="605E5C"/>
+      <w:shd w:val="clear" w:color="auto" w:fill="E1DFDD"/>
     </w:rPr>
   </w:style>
 </w:styles>

</xml_diff>